<commit_message>
dataframe is added for display results in terminal
</commit_message>
<xml_diff>
--- a/Sebi_Api_Documentation.docx
+++ b/Sebi_Api_Documentation.docx
@@ -151,9 +151,8 @@
           <w:sz w:val="24"/>
           <w:szCs w:val="24"/>
         </w:rPr>
-        <w:t>”</w:t>
-      </w:r>
-      <w:proofErr w:type="gramStart"/>
+        <w:t>”,</w:t>
+      </w:r>
       <w:r>
         <w:rPr>
           <w:rFonts w:ascii="Times New Roman" w:eastAsia="Verdana" w:hAnsi="Times New Roman" w:cs="Times New Roman"/>
@@ -161,7 +160,7 @@
           <w:sz w:val="24"/>
           <w:szCs w:val="24"/>
         </w:rPr>
-        <w:t>,</w:t>
+        <w:t xml:space="preserve"> </w:t>
       </w:r>
       <w:r>
         <w:rPr>
@@ -170,18 +169,8 @@
           <w:sz w:val="24"/>
           <w:szCs w:val="24"/>
         </w:rPr>
-        <w:t xml:space="preserve"> </w:t>
-      </w:r>
-      <w:r>
-        <w:rPr>
-          <w:rFonts w:ascii="Times New Roman" w:eastAsia="Verdana" w:hAnsi="Times New Roman" w:cs="Times New Roman"/>
-          <w:color w:val="404040" w:themeColor="text1" w:themeTint="BF"/>
-          <w:sz w:val="24"/>
-          <w:szCs w:val="24"/>
-        </w:rPr>
         <w:t xml:space="preserve"> “</w:t>
       </w:r>
-      <w:proofErr w:type="gramEnd"/>
       <w:r>
         <w:rPr>
           <w:rFonts w:ascii="Times New Roman" w:hAnsi="Times New Roman" w:cs="Times New Roman"/>
@@ -707,7 +696,7 @@
             <w:sz w:val="24"/>
             <w:szCs w:val="24"/>
           </w:rPr>
-          <w:t>/chairpersonmembers</w:t>
+          <w:t>/chairperson_members</w:t>
         </w:r>
         <w:r>
           <w:rPr>
@@ -1196,7 +1185,27 @@
           <w:szCs w:val="24"/>
           <w:highlight w:val="white"/>
         </w:rPr>
-        <w:t xml:space="preserve"> chairpersonmembers</w:t>
+        <w:t xml:space="preserve"> chairperson</w:t>
+      </w:r>
+      <w:r>
+        <w:rPr>
+          <w:rFonts w:ascii="Times New Roman" w:eastAsia="Verdana" w:hAnsi="Times New Roman" w:cs="Times New Roman"/>
+          <w:color w:val="262626" w:themeColor="text1" w:themeTint="D9"/>
+          <w:sz w:val="24"/>
+          <w:szCs w:val="24"/>
+          <w:highlight w:val="white"/>
+        </w:rPr>
+        <w:t>_</w:t>
+      </w:r>
+      <w:r>
+        <w:rPr>
+          <w:rFonts w:ascii="Times New Roman" w:eastAsia="Verdana" w:hAnsi="Times New Roman" w:cs="Times New Roman"/>
+          <w:color w:val="262626" w:themeColor="text1" w:themeTint="D9"/>
+          <w:sz w:val="24"/>
+          <w:szCs w:val="24"/>
+          <w:highlight w:val="white"/>
+        </w:rPr>
+        <w:t>members</w:t>
       </w:r>
       <w:r>
         <w:rPr>
@@ -1791,6 +1800,7 @@
           <w:szCs w:val="24"/>
         </w:rPr>
       </w:pPr>
+      <w:proofErr w:type="gramStart"/>
       <w:r>
         <w:rPr>
           <w:rFonts w:ascii="Times New Roman" w:eastAsia="Verdana" w:hAnsi="Times New Roman" w:cs="Times New Roman"/>
@@ -1799,7 +1809,58 @@
           <w:szCs w:val="24"/>
           <w:highlight w:val="white"/>
         </w:rPr>
-        <w:t>If nothing is provided in the Limit and Offset field it takes the default Limit value   50 and Offset value 0.</w:t>
+        <w:t xml:space="preserve">If </w:t>
+      </w:r>
+      <w:r>
+        <w:rPr>
+          <w:rFonts w:ascii="Times New Roman" w:eastAsia="Verdana" w:hAnsi="Times New Roman" w:cs="Times New Roman"/>
+          <w:color w:val="0D0D0D" w:themeColor="text1" w:themeTint="F2"/>
+          <w:sz w:val="24"/>
+          <w:szCs w:val="24"/>
+          <w:highlight w:val="white"/>
+        </w:rPr>
+        <w:t xml:space="preserve"> </w:t>
+      </w:r>
+      <w:r>
+        <w:rPr>
+          <w:rFonts w:ascii="Times New Roman" w:eastAsia="Verdana" w:hAnsi="Times New Roman" w:cs="Times New Roman"/>
+          <w:color w:val="0D0D0D" w:themeColor="text1" w:themeTint="F2"/>
+          <w:sz w:val="24"/>
+          <w:szCs w:val="24"/>
+          <w:highlight w:val="white"/>
+        </w:rPr>
+        <w:t>nothing</w:t>
+      </w:r>
+      <w:proofErr w:type="gramEnd"/>
+      <w:r>
+        <w:rPr>
+          <w:rFonts w:ascii="Times New Roman" w:eastAsia="Verdana" w:hAnsi="Times New Roman" w:cs="Times New Roman"/>
+          <w:color w:val="0D0D0D" w:themeColor="text1" w:themeTint="F2"/>
+          <w:sz w:val="24"/>
+          <w:szCs w:val="24"/>
+          <w:highlight w:val="white"/>
+        </w:rPr>
+        <w:t xml:space="preserve"> is provided in the Limit and Offset field it </w:t>
+      </w:r>
+      <w:r>
+        <w:rPr>
+          <w:rFonts w:ascii="Times New Roman" w:eastAsia="Verdana" w:hAnsi="Times New Roman" w:cs="Times New Roman"/>
+          <w:color w:val="0D0D0D" w:themeColor="text1" w:themeTint="F2"/>
+          <w:sz w:val="24"/>
+          <w:szCs w:val="24"/>
+          <w:highlight w:val="white"/>
+        </w:rPr>
+        <w:t xml:space="preserve">takes the default Limit value  </w:t>
+      </w:r>
+      <w:r>
+        <w:rPr>
+          <w:rFonts w:ascii="Times New Roman" w:eastAsia="Verdana" w:hAnsi="Times New Roman" w:cs="Times New Roman"/>
+          <w:color w:val="0D0D0D" w:themeColor="text1" w:themeTint="F2"/>
+          <w:sz w:val="24"/>
+          <w:szCs w:val="24"/>
+          <w:highlight w:val="white"/>
+        </w:rPr>
+        <w:t>50 and Offset value 0.</w:t>
       </w:r>
     </w:p>
     <w:p>
@@ -2556,9 +2617,28 @@
                 <w:sz w:val="14"/>
                 <w:szCs w:val="14"/>
               </w:rPr>
-              <w:t>"</w:t>
-            </w:r>
-            <w:proofErr w:type="spellStart"/>
+              <w:t>"pdf_file_path"</w:t>
+            </w:r>
+            <w:r>
+              <w:rPr>
+                <w:rStyle w:val="pun"/>
+                <w:rFonts w:ascii="Consolas" w:hAnsi="Consolas"/>
+                <w:color w:val="93A1A1"/>
+                <w:sz w:val="14"/>
+                <w:szCs w:val="14"/>
+              </w:rPr>
+              <w:t>:</w:t>
+            </w:r>
+            <w:r>
+              <w:rPr>
+                <w:rStyle w:val="pln"/>
+                <w:rFonts w:ascii="Consolas" w:hAnsi="Consolas"/>
+                <w:color w:val="48484C"/>
+                <w:sz w:val="14"/>
+                <w:szCs w:val="14"/>
+              </w:rPr>
+              <w:t xml:space="preserve"> </w:t>
+            </w:r>
             <w:r>
               <w:rPr>
                 <w:rStyle w:val="str"/>
@@ -2567,70 +2647,7 @@
                 <w:sz w:val="14"/>
                 <w:szCs w:val="14"/>
               </w:rPr>
-              <w:t>pdf_file_path</w:t>
-            </w:r>
-            <w:proofErr w:type="spellEnd"/>
-            <w:r>
-              <w:rPr>
-                <w:rStyle w:val="str"/>
-                <w:rFonts w:ascii="Consolas" w:hAnsi="Consolas"/>
-                <w:color w:val="DD1144"/>
-                <w:sz w:val="14"/>
-                <w:szCs w:val="14"/>
-              </w:rPr>
-              <w:t>"</w:t>
-            </w:r>
-            <w:r>
-              <w:rPr>
-                <w:rStyle w:val="pun"/>
-                <w:rFonts w:ascii="Consolas" w:hAnsi="Consolas"/>
-                <w:color w:val="93A1A1"/>
-                <w:sz w:val="14"/>
-                <w:szCs w:val="14"/>
-              </w:rPr>
-              <w:t>:</w:t>
-            </w:r>
-            <w:r>
-              <w:rPr>
-                <w:rStyle w:val="pln"/>
-                <w:rFonts w:ascii="Consolas" w:hAnsi="Consolas"/>
-                <w:color w:val="48484C"/>
-                <w:sz w:val="14"/>
-                <w:szCs w:val="14"/>
-              </w:rPr>
-              <w:t xml:space="preserve"> </w:t>
-            </w:r>
-            <w:r>
-              <w:rPr>
-                <w:rStyle w:val="str"/>
-                <w:rFonts w:ascii="Consolas" w:hAnsi="Consolas"/>
-                <w:color w:val="DD1144"/>
-                <w:sz w:val="14"/>
-                <w:szCs w:val="14"/>
-              </w:rPr>
-              <w:t>"/</w:t>
-            </w:r>
-            <w:proofErr w:type="spellStart"/>
-            <w:r>
-              <w:rPr>
-                <w:rStyle w:val="str"/>
-                <w:rFonts w:ascii="Consolas" w:hAnsi="Consolas"/>
-                <w:color w:val="DD1144"/>
-                <w:sz w:val="14"/>
-                <w:szCs w:val="14"/>
-              </w:rPr>
-              <w:t>pdfdownload</w:t>
-            </w:r>
-            <w:proofErr w:type="spellEnd"/>
-            <w:r>
-              <w:rPr>
-                <w:rStyle w:val="str"/>
-                <w:rFonts w:ascii="Consolas" w:hAnsi="Consolas"/>
-                <w:color w:val="DD1144"/>
-                <w:sz w:val="14"/>
-                <w:szCs w:val="14"/>
-              </w:rPr>
-              <w:t>/ed_cgm/2024/Jan/1706623502982_1.pdf"</w:t>
+              <w:t>"/pdfdownload/ed_cgm/2024/Jan/1706623502982_1.pdf"</w:t>
             </w:r>
             <w:r>
               <w:rPr>
@@ -3408,9 +3425,28 @@
                 <w:sz w:val="14"/>
                 <w:szCs w:val="14"/>
               </w:rPr>
-              <w:t>"</w:t>
-            </w:r>
-            <w:proofErr w:type="spellStart"/>
+              <w:t>"pdf_file_path"</w:t>
+            </w:r>
+            <w:r>
+              <w:rPr>
+                <w:rStyle w:val="pun"/>
+                <w:rFonts w:ascii="Consolas" w:hAnsi="Consolas"/>
+                <w:color w:val="93A1A1"/>
+                <w:sz w:val="14"/>
+                <w:szCs w:val="14"/>
+              </w:rPr>
+              <w:t>:</w:t>
+            </w:r>
+            <w:r>
+              <w:rPr>
+                <w:rStyle w:val="pln"/>
+                <w:rFonts w:ascii="Consolas" w:hAnsi="Consolas"/>
+                <w:color w:val="48484C"/>
+                <w:sz w:val="14"/>
+                <w:szCs w:val="14"/>
+              </w:rPr>
+              <w:t xml:space="preserve"> </w:t>
+            </w:r>
             <w:r>
               <w:rPr>
                 <w:rStyle w:val="str"/>
@@ -3419,70 +3455,7 @@
                 <w:sz w:val="14"/>
                 <w:szCs w:val="14"/>
               </w:rPr>
-              <w:t>pdf_file_path</w:t>
-            </w:r>
-            <w:proofErr w:type="spellEnd"/>
-            <w:r>
-              <w:rPr>
-                <w:rStyle w:val="str"/>
-                <w:rFonts w:ascii="Consolas" w:hAnsi="Consolas"/>
-                <w:color w:val="DD1144"/>
-                <w:sz w:val="14"/>
-                <w:szCs w:val="14"/>
-              </w:rPr>
-              <w:t>"</w:t>
-            </w:r>
-            <w:r>
-              <w:rPr>
-                <w:rStyle w:val="pun"/>
-                <w:rFonts w:ascii="Consolas" w:hAnsi="Consolas"/>
-                <w:color w:val="93A1A1"/>
-                <w:sz w:val="14"/>
-                <w:szCs w:val="14"/>
-              </w:rPr>
-              <w:t>:</w:t>
-            </w:r>
-            <w:r>
-              <w:rPr>
-                <w:rStyle w:val="pln"/>
-                <w:rFonts w:ascii="Consolas" w:hAnsi="Consolas"/>
-                <w:color w:val="48484C"/>
-                <w:sz w:val="14"/>
-                <w:szCs w:val="14"/>
-              </w:rPr>
-              <w:t xml:space="preserve"> </w:t>
-            </w:r>
-            <w:r>
-              <w:rPr>
-                <w:rStyle w:val="str"/>
-                <w:rFonts w:ascii="Consolas" w:hAnsi="Consolas"/>
-                <w:color w:val="DD1144"/>
-                <w:sz w:val="14"/>
-                <w:szCs w:val="14"/>
-              </w:rPr>
-              <w:t>"/</w:t>
-            </w:r>
-            <w:proofErr w:type="spellStart"/>
-            <w:r>
-              <w:rPr>
-                <w:rStyle w:val="str"/>
-                <w:rFonts w:ascii="Consolas" w:hAnsi="Consolas"/>
-                <w:color w:val="DD1144"/>
-                <w:sz w:val="14"/>
-                <w:szCs w:val="14"/>
-              </w:rPr>
-              <w:t>pdfdownload</w:t>
-            </w:r>
-            <w:proofErr w:type="spellEnd"/>
-            <w:r>
-              <w:rPr>
-                <w:rStyle w:val="str"/>
-                <w:rFonts w:ascii="Consolas" w:hAnsi="Consolas"/>
-                <w:color w:val="DD1144"/>
-                <w:sz w:val="14"/>
-                <w:szCs w:val="14"/>
-              </w:rPr>
-              <w:t>/ed_cgm/2023/Jan/1675183803528_2.pdf"</w:t>
+              <w:t>"/pdfdownload/ed_cgm/2023/Jan/1675183803528_2.pdf"</w:t>
             </w:r>
             <w:r>
               <w:rPr>
@@ -4367,7 +4340,27 @@
           <w:szCs w:val="24"/>
           <w:highlight w:val="white"/>
         </w:rPr>
-        <w:t>A link has been provided at the end of the response -“</w:t>
+        <w:t xml:space="preserve">A link has been provided at the end of the response </w:t>
+      </w:r>
+      <w:r>
+        <w:rPr>
+          <w:rFonts w:ascii="Times New Roman" w:eastAsia="Verdana" w:hAnsi="Times New Roman" w:cs="Times New Roman"/>
+          <w:color w:val="0D0D0D" w:themeColor="text1" w:themeTint="F2"/>
+          <w:sz w:val="24"/>
+          <w:szCs w:val="24"/>
+          <w:highlight w:val="white"/>
+        </w:rPr>
+        <w:t xml:space="preserve">  </w:t>
+      </w:r>
+      <w:r>
+        <w:rPr>
+          <w:rFonts w:ascii="Times New Roman" w:eastAsia="Verdana" w:hAnsi="Times New Roman" w:cs="Times New Roman"/>
+          <w:color w:val="0D0D0D" w:themeColor="text1" w:themeTint="F2"/>
+          <w:sz w:val="24"/>
+          <w:szCs w:val="24"/>
+          <w:highlight w:val="white"/>
+        </w:rPr>
+        <w:t>-“</w:t>
       </w:r>
       <w:r>
         <w:rPr>
@@ -4378,6 +4371,7 @@
         </w:rPr>
         <w:t xml:space="preserve"> total_pdf_download_link</w:t>
       </w:r>
+      <w:proofErr w:type="gramStart"/>
       <w:r>
         <w:rPr>
           <w:rFonts w:ascii="Times New Roman" w:eastAsia="Verdana" w:hAnsi="Times New Roman" w:cs="Times New Roman"/>
@@ -4386,7 +4380,7 @@
           <w:szCs w:val="24"/>
           <w:highlight w:val="white"/>
         </w:rPr>
-        <w:t>“ which</w:t>
+        <w:t xml:space="preserve">“ </w:t>
       </w:r>
       <w:r>
         <w:rPr>
@@ -4406,6 +4400,27 @@
           <w:szCs w:val="24"/>
           <w:highlight w:val="white"/>
         </w:rPr>
+        <w:t>which</w:t>
+      </w:r>
+      <w:proofErr w:type="gramEnd"/>
+      <w:r>
+        <w:rPr>
+          <w:rFonts w:ascii="Times New Roman" w:eastAsia="Verdana" w:hAnsi="Times New Roman" w:cs="Times New Roman"/>
+          <w:color w:val="0D0D0D" w:themeColor="text1" w:themeTint="F2"/>
+          <w:sz w:val="24"/>
+          <w:szCs w:val="24"/>
+          <w:highlight w:val="white"/>
+        </w:rPr>
+        <w:t xml:space="preserve"> </w:t>
+      </w:r>
+      <w:r>
+        <w:rPr>
+          <w:rFonts w:ascii="Times New Roman" w:eastAsia="Verdana" w:hAnsi="Times New Roman" w:cs="Times New Roman"/>
+          <w:color w:val="0D0D0D" w:themeColor="text1" w:themeTint="F2"/>
+          <w:sz w:val="24"/>
+          <w:szCs w:val="24"/>
+          <w:highlight w:val="white"/>
+        </w:rPr>
         <w:t xml:space="preserve"> provides a zip file of </w:t>
       </w:r>
       <w:r>
@@ -4446,9 +4461,8 @@
           <w:szCs w:val="24"/>
           <w:highlight w:val="white"/>
         </w:rPr>
-        <w:t xml:space="preserve"> received as output from the particular parameters given as input (type of order, date, </w:t>
-      </w:r>
-      <w:proofErr w:type="gramStart"/>
+        <w:t xml:space="preserve"> received as output from the particular parameters given as input (type of order, date, limit, offset).</w:t>
+      </w:r>
       <w:r>
         <w:rPr>
           <w:rFonts w:ascii="Times New Roman" w:eastAsia="Verdana" w:hAnsi="Times New Roman" w:cs="Times New Roman"/>
@@ -4457,18 +4471,56 @@
           <w:szCs w:val="24"/>
           <w:highlight w:val="white"/>
         </w:rPr>
-        <w:t>limit</w:t>
-      </w:r>
-      <w:proofErr w:type="gramEnd"/>
+        <w:t xml:space="preserve"> Also pdf  file is downloaded as respective folder wise in zipfile. For example </w:t>
+      </w:r>
       <w:r>
         <w:rPr>
           <w:rFonts w:ascii="Times New Roman" w:eastAsia="Verdana" w:hAnsi="Times New Roman" w:cs="Times New Roman"/>
           <w:color w:val="0D0D0D" w:themeColor="text1" w:themeTint="F2"/>
           <w:sz w:val="24"/>
           <w:szCs w:val="24"/>
-          <w:highlight w:val="white"/>
-        </w:rPr>
-        <w:t>, offset).</w:t>
+        </w:rPr>
+        <w:t xml:space="preserve">following folder structure is downloaded. </w:t>
+      </w:r>
+      <w:r>
+        <w:rPr>
+          <w:rStyle w:val="str"/>
+          <w:rFonts w:ascii="Consolas" w:hAnsi="Consolas"/>
+          <w:color w:val="DD1144"/>
+          <w:sz w:val="28"/>
+          <w:szCs w:val="28"/>
+        </w:rPr>
+        <w:t>"/pdfdownload/ed_cgm/2024/Jan/1706623502982_1.pdf"</w:t>
+      </w:r>
+      <w:r>
+        <w:rPr>
+          <w:rStyle w:val="pun"/>
+          <w:rFonts w:ascii="Consolas" w:hAnsi="Consolas"/>
+          <w:color w:val="93A1A1"/>
+          <w:sz w:val="28"/>
+          <w:szCs w:val="28"/>
+        </w:rPr>
+        <w:t xml:space="preserve">, </w:t>
+      </w:r>
+      <w:r>
+        <w:rPr>
+          <w:rStyle w:val="str"/>
+          <w:rFonts w:ascii="Consolas" w:hAnsi="Consolas"/>
+          <w:color w:val="DD1144"/>
+          <w:sz w:val="28"/>
+          <w:szCs w:val="28"/>
+        </w:rPr>
+        <w:t>"/pdfdownload/ed_cgm/2023/Jan/1675183803528_2.pdf"</w:t>
+      </w:r>
+      <w:r>
+        <w:rPr>
+          <w:rStyle w:val="pun"/>
+          <w:rFonts w:ascii="Consolas" w:hAnsi="Consolas"/>
+          <w:color w:val="93A1A1"/>
+          <w:sz w:val="28"/>
+          <w:szCs w:val="28"/>
+        </w:rPr>
+        <w:t>,</w:t>
       </w:r>
     </w:p>
     <w:p>
@@ -4563,7 +4615,27 @@
           <w:szCs w:val="24"/>
           <w:highlight w:val="white"/>
         </w:rPr>
-        <w:t xml:space="preserve">other restrictions put in place by the API provider. In that case it results also the error code and the error message.  </w:t>
+        <w:t>other restrictions put in place by the API provider. In that case it results al</w:t>
+      </w:r>
+      <w:r>
+        <w:rPr>
+          <w:rFonts w:ascii="Times New Roman" w:eastAsia="Verdana" w:hAnsi="Times New Roman" w:cs="Times New Roman"/>
+          <w:color w:val="000000" w:themeColor="text1"/>
+          <w:sz w:val="24"/>
+          <w:szCs w:val="24"/>
+          <w:highlight w:val="white"/>
+        </w:rPr>
+        <w:t xml:space="preserve">so the error code and the error </w:t>
+      </w:r>
+      <w:r>
+        <w:rPr>
+          <w:rFonts w:ascii="Times New Roman" w:eastAsia="Verdana" w:hAnsi="Times New Roman" w:cs="Times New Roman"/>
+          <w:color w:val="000000" w:themeColor="text1"/>
+          <w:sz w:val="24"/>
+          <w:szCs w:val="24"/>
+          <w:highlight w:val="white"/>
+        </w:rPr>
+        <w:t xml:space="preserve">message.  </w:t>
       </w:r>
     </w:p>
     <w:p>

</xml_diff>

<commit_message>
api pdf is added
</commit_message>
<xml_diff>
--- a/Sebi_Api_Documentation.docx
+++ b/Sebi_Api_Documentation.docx
@@ -549,16 +549,7 @@
             <w:sz w:val="24"/>
             <w:szCs w:val="24"/>
           </w:rPr>
-          <w:t>/</w:t>
-        </w:r>
-        <w:r>
-          <w:rPr>
-            <w:rStyle w:val="Hyperlink"/>
-            <w:rFonts w:ascii="Times New Roman" w:eastAsia="Verdana" w:hAnsi="Times New Roman" w:cs="Times New Roman"/>
-            <w:sz w:val="24"/>
-            <w:szCs w:val="24"/>
-          </w:rPr>
-          <w:t>settlementorder</w:t>
+          <w:t>/settlementorder</w:t>
         </w:r>
         <w:r>
           <w:rPr>
@@ -568,7 +559,7 @@
             <w:szCs w:val="24"/>
             <w:highlight w:val="white"/>
           </w:rPr>
-          <w:t>/getSebiOrderByDate/?date=2024-02-27</w:t>
+          <w:t>/getSebiOrderByDate/?date=2024-03-04</w:t>
         </w:r>
       </w:hyperlink>
     </w:p>
@@ -706,7 +697,7 @@
             <w:szCs w:val="24"/>
             <w:highlight w:val="white"/>
           </w:rPr>
-          <w:t>/getSebiOrderByDate/?date=2024-02-27</w:t>
+          <w:t>/getSebiOrderByDate/?date=2024-03-04</w:t>
         </w:r>
       </w:hyperlink>
     </w:p>
@@ -736,7 +727,11 @@
         </w:rPr>
       </w:pPr>
       <w:r>
-        <w:t xml:space="preserve">Orders of AO </w:t>
+        <w:t xml:space="preserve">Orders of </w:t>
+      </w:r>
+      <w:proofErr w:type="gramStart"/>
+      <w:r>
+        <w:t xml:space="preserve">AO </w:t>
       </w:r>
       <w:r>
         <w:rPr>
@@ -745,7 +740,17 @@
           <w:sz w:val="24"/>
           <w:szCs w:val="24"/>
         </w:rPr>
-        <w:t xml:space="preserve">: </w:t>
+        <w:t>:</w:t>
+      </w:r>
+      <w:proofErr w:type="gramEnd"/>
+      <w:r>
+        <w:rPr>
+          <w:rFonts w:ascii="Times New Roman" w:eastAsia="Verdana" w:hAnsi="Times New Roman" w:cs="Times New Roman"/>
+          <w:color w:val="434343"/>
+          <w:sz w:val="24"/>
+          <w:szCs w:val="24"/>
+        </w:rPr>
+        <w:t xml:space="preserve"> </w:t>
       </w:r>
       <w:hyperlink r:id="rId7" w:history="1">
         <w:r>
@@ -775,7 +780,7 @@
             <w:szCs w:val="24"/>
             <w:highlight w:val="white"/>
           </w:rPr>
-          <w:t xml:space="preserve"> /getSebiOrderByDate/?date=2024-02-27</w:t>
+          <w:t xml:space="preserve"> /getSebiOrderByDate/?date=2024-03-06</w:t>
         </w:r>
       </w:hyperlink>
     </w:p>
@@ -2463,7 +2468,29 @@
                 <w:sz w:val="14"/>
                 <w:szCs w:val="14"/>
               </w:rPr>
-              <w:t>"ed_cgm"</w:t>
+              <w:t>"</w:t>
+            </w:r>
+            <w:proofErr w:type="spellStart"/>
+            <w:r>
+              <w:rPr>
+                <w:rStyle w:val="str"/>
+                <w:rFonts w:ascii="Consolas" w:hAnsi="Consolas"/>
+                <w:color w:val="DD1144"/>
+                <w:sz w:val="14"/>
+                <w:szCs w:val="14"/>
+              </w:rPr>
+              <w:t>ed_cgm</w:t>
+            </w:r>
+            <w:proofErr w:type="spellEnd"/>
+            <w:r>
+              <w:rPr>
+                <w:rStyle w:val="str"/>
+                <w:rFonts w:ascii="Consolas" w:hAnsi="Consolas"/>
+                <w:color w:val="DD1144"/>
+                <w:sz w:val="14"/>
+                <w:szCs w:val="14"/>
+              </w:rPr>
+              <w:t>"</w:t>
             </w:r>
             <w:r>
               <w:rPr>
@@ -3271,7 +3298,29 @@
                 <w:sz w:val="14"/>
                 <w:szCs w:val="14"/>
               </w:rPr>
-              <w:t>"ed_cgm"</w:t>
+              <w:t>"</w:t>
+            </w:r>
+            <w:proofErr w:type="spellStart"/>
+            <w:r>
+              <w:rPr>
+                <w:rStyle w:val="str"/>
+                <w:rFonts w:ascii="Consolas" w:hAnsi="Consolas"/>
+                <w:color w:val="DD1144"/>
+                <w:sz w:val="14"/>
+                <w:szCs w:val="14"/>
+              </w:rPr>
+              <w:t>ed_cgm</w:t>
+            </w:r>
+            <w:proofErr w:type="spellEnd"/>
+            <w:r>
+              <w:rPr>
+                <w:rStyle w:val="str"/>
+                <w:rFonts w:ascii="Consolas" w:hAnsi="Consolas"/>
+                <w:color w:val="DD1144"/>
+                <w:sz w:val="14"/>
+                <w:szCs w:val="14"/>
+              </w:rPr>
+              <w:t>"</w:t>
             </w:r>
             <w:r>
               <w:rPr>
@@ -3987,19 +4036,6 @@
               <w:t>}</w:t>
             </w:r>
           </w:p>
-          <w:p>
-            <w:pPr>
-              <w:shd w:val="clear" w:color="auto" w:fill="FFFFFF"/>
-              <w:spacing w:line="270" w:lineRule="atLeast"/>
-              <w:ind w:firstLine="180"/>
-              <w:rPr>
-                <w:rFonts w:ascii="Courier New" w:eastAsia="Times New Roman" w:hAnsi="Courier New" w:cs="Courier New"/>
-                <w:color w:val="000000"/>
-                <w:sz w:val="18"/>
-                <w:szCs w:val="18"/>
-              </w:rPr>
-            </w:pPr>
-          </w:p>
         </w:tc>
       </w:tr>
     </w:tbl>
@@ -4033,45 +4069,32 @@
           <w:between w:val="nil"/>
         </w:pBdr>
         <w:spacing w:line="360" w:lineRule="auto"/>
-        <w:ind w:left="-810" w:right="-540" w:hanging="90"/>
-        <w:rPr>
-          <w:rFonts w:ascii="Times New Roman" w:eastAsia="Verdana" w:hAnsi="Times New Roman" w:cs="Times New Roman"/>
-          <w:color w:val="0D0D0D" w:themeColor="text1" w:themeTint="F2"/>
-          <w:sz w:val="24"/>
-          <w:szCs w:val="24"/>
-          <w:highlight w:val="white"/>
-        </w:rPr>
-      </w:pPr>
-      <w:r>
+        <w:ind w:left="-540" w:right="-540" w:hanging="90"/>
         <w:rPr>
           <w:rFonts w:ascii="Times New Roman" w:eastAsia="Verdana" w:hAnsi="Times New Roman" w:cs="Times New Roman"/>
           <w:b/>
           <w:color w:val="0D0D0D" w:themeColor="text1" w:themeTint="F2"/>
-          <w:sz w:val="24"/>
-          <w:szCs w:val="24"/>
-        </w:rPr>
-        <w:t xml:space="preserve">   </w:t>
-      </w:r>
-      <w:r>
+        </w:rPr>
+      </w:pPr>
+    </w:p>
+    <w:p>
+      <w:pPr>
+        <w:pStyle w:val="normal0"/>
+        <w:pBdr>
+          <w:top w:val="nil"/>
+          <w:left w:val="nil"/>
+          <w:bottom w:val="nil"/>
+          <w:right w:val="nil"/>
+          <w:between w:val="nil"/>
+        </w:pBdr>
+        <w:spacing w:line="360" w:lineRule="auto"/>
+        <w:ind w:left="-540" w:right="-540" w:hanging="90"/>
         <w:rPr>
           <w:rFonts w:ascii="Times New Roman" w:eastAsia="Verdana" w:hAnsi="Times New Roman" w:cs="Times New Roman"/>
           <w:b/>
           <w:color w:val="0D0D0D" w:themeColor="text1" w:themeTint="F2"/>
-          <w:sz w:val="24"/>
-          <w:szCs w:val="24"/>
-        </w:rPr>
-        <w:t>JSON “result” value:</w:t>
-      </w:r>
-      <w:r>
-        <w:rPr>
-          <w:rFonts w:ascii="Times New Roman" w:eastAsia="Verdana" w:hAnsi="Times New Roman" w:cs="Times New Roman"/>
-          <w:color w:val="0D0D0D" w:themeColor="text1" w:themeTint="F2"/>
-          <w:sz w:val="24"/>
-          <w:szCs w:val="24"/>
-          <w:highlight w:val="white"/>
-        </w:rPr>
-        <w:t xml:space="preserve"> </w:t>
-      </w:r>
+        </w:rPr>
+      </w:pPr>
     </w:p>
     <w:p>
       <w:pPr>
@@ -4096,9 +4119,81 @@
       <w:r>
         <w:rPr>
           <w:rFonts w:ascii="Times New Roman" w:eastAsia="Verdana" w:hAnsi="Times New Roman" w:cs="Times New Roman"/>
+          <w:b/>
           <w:color w:val="0D0D0D" w:themeColor="text1" w:themeTint="F2"/>
           <w:sz w:val="24"/>
           <w:szCs w:val="24"/>
+        </w:rPr>
+        <w:t xml:space="preserve">   </w:t>
+      </w:r>
+      <w:r>
+        <w:rPr>
+          <w:rFonts w:ascii="Times New Roman" w:eastAsia="Verdana" w:hAnsi="Times New Roman" w:cs="Times New Roman"/>
+          <w:b/>
+          <w:color w:val="0D0D0D" w:themeColor="text1" w:themeTint="F2"/>
+          <w:sz w:val="24"/>
+          <w:szCs w:val="24"/>
+        </w:rPr>
+        <w:t>JSON “result” value:</w:t>
+      </w:r>
+      <w:r>
+        <w:rPr>
+          <w:rFonts w:ascii="Times New Roman" w:eastAsia="Verdana" w:hAnsi="Times New Roman" w:cs="Times New Roman"/>
+          <w:color w:val="0D0D0D" w:themeColor="text1" w:themeTint="F2"/>
+          <w:sz w:val="24"/>
+          <w:szCs w:val="24"/>
+          <w:highlight w:val="white"/>
+        </w:rPr>
+        <w:t xml:space="preserve"> </w:t>
+      </w:r>
+    </w:p>
+    <w:p>
+      <w:pPr>
+        <w:pStyle w:val="normal0"/>
+        <w:pBdr>
+          <w:top w:val="nil"/>
+          <w:left w:val="nil"/>
+          <w:bottom w:val="nil"/>
+          <w:right w:val="nil"/>
+          <w:between w:val="nil"/>
+        </w:pBdr>
+        <w:spacing w:line="360" w:lineRule="auto"/>
+        <w:ind w:left="-810" w:right="-540" w:hanging="90"/>
+        <w:rPr>
+          <w:rFonts w:ascii="Times New Roman" w:eastAsia="Verdana" w:hAnsi="Times New Roman" w:cs="Times New Roman"/>
+          <w:color w:val="0D0D0D" w:themeColor="text1" w:themeTint="F2"/>
+          <w:sz w:val="24"/>
+          <w:szCs w:val="24"/>
+          <w:highlight w:val="white"/>
+        </w:rPr>
+      </w:pPr>
+    </w:p>
+    <w:p>
+      <w:pPr>
+        <w:pStyle w:val="normal0"/>
+        <w:pBdr>
+          <w:top w:val="nil"/>
+          <w:left w:val="nil"/>
+          <w:bottom w:val="nil"/>
+          <w:right w:val="nil"/>
+          <w:between w:val="nil"/>
+        </w:pBdr>
+        <w:spacing w:line="360" w:lineRule="auto"/>
+        <w:ind w:left="-810" w:right="-540" w:hanging="90"/>
+        <w:rPr>
+          <w:rFonts w:ascii="Times New Roman" w:eastAsia="Verdana" w:hAnsi="Times New Roman" w:cs="Times New Roman"/>
+          <w:color w:val="0D0D0D" w:themeColor="text1" w:themeTint="F2"/>
+          <w:sz w:val="24"/>
+          <w:szCs w:val="24"/>
+          <w:highlight w:val="white"/>
+        </w:rPr>
+      </w:pPr>
+      <w:r>
+        <w:rPr>
+          <w:rFonts w:ascii="Times New Roman" w:eastAsia="Verdana" w:hAnsi="Times New Roman" w:cs="Times New Roman"/>
+          <w:color w:val="0D0D0D" w:themeColor="text1" w:themeTint="F2"/>
+          <w:sz w:val="24"/>
+          <w:szCs w:val="24"/>
           <w:highlight w:val="white"/>
         </w:rPr>
         <w:t xml:space="preserve">    </w:t>
@@ -4111,7 +4206,29 @@
           <w:szCs w:val="24"/>
           <w:highlight w:val="white"/>
         </w:rPr>
-        <w:t xml:space="preserve">In this function the possible values of the above JSON result field are :  </w:t>
+        <w:t xml:space="preserve">In this function the possible values of the above JSON result field </w:t>
+      </w:r>
+      <w:proofErr w:type="gramStart"/>
+      <w:r>
+        <w:rPr>
+          <w:rFonts w:ascii="Times New Roman" w:eastAsia="Verdana" w:hAnsi="Times New Roman" w:cs="Times New Roman"/>
+          <w:color w:val="0D0D0D" w:themeColor="text1" w:themeTint="F2"/>
+          <w:sz w:val="24"/>
+          <w:szCs w:val="24"/>
+          <w:highlight w:val="white"/>
+        </w:rPr>
+        <w:t>are :</w:t>
+      </w:r>
+      <w:proofErr w:type="gramEnd"/>
+      <w:r>
+        <w:rPr>
+          <w:rFonts w:ascii="Times New Roman" w:eastAsia="Verdana" w:hAnsi="Times New Roman" w:cs="Times New Roman"/>
+          <w:color w:val="0D0D0D" w:themeColor="text1" w:themeTint="F2"/>
+          <w:sz w:val="24"/>
+          <w:szCs w:val="24"/>
+          <w:highlight w:val="white"/>
+        </w:rPr>
+        <w:t xml:space="preserve">  </w:t>
       </w:r>
     </w:p>
     <w:p>
@@ -4325,11 +4442,11 @@
         <w:spacing w:line="360" w:lineRule="auto"/>
         <w:ind w:left="-720" w:right="-540"/>
         <w:rPr>
-          <w:rFonts w:ascii="Times New Roman" w:eastAsia="Verdana" w:hAnsi="Times New Roman" w:cs="Times New Roman"/>
-          <w:color w:val="0D0D0D" w:themeColor="text1" w:themeTint="F2"/>
-          <w:sz w:val="24"/>
-          <w:szCs w:val="24"/>
-          <w:highlight w:val="white"/>
+          <w:rStyle w:val="pun"/>
+          <w:rFonts w:ascii="Consolas" w:hAnsi="Consolas"/>
+          <w:color w:val="93A1A1"/>
+          <w:sz w:val="28"/>
+          <w:szCs w:val="28"/>
         </w:rPr>
       </w:pPr>
       <w:r>
@@ -4371,6 +4488,76 @@
         </w:rPr>
         <w:t xml:space="preserve"> total_pdf_download_link</w:t>
       </w:r>
+      <w:r>
+        <w:rPr>
+          <w:rFonts w:ascii="Times New Roman" w:eastAsia="Verdana" w:hAnsi="Times New Roman" w:cs="Times New Roman"/>
+          <w:color w:val="0D0D0D" w:themeColor="text1" w:themeTint="F2"/>
+          <w:sz w:val="24"/>
+          <w:szCs w:val="24"/>
+          <w:highlight w:val="white"/>
+        </w:rPr>
+        <w:t xml:space="preserve">“ </w:t>
+      </w:r>
+      <w:r>
+        <w:rPr>
+          <w:rFonts w:ascii="Times New Roman" w:eastAsia="Verdana" w:hAnsi="Times New Roman" w:cs="Times New Roman"/>
+          <w:color w:val="0D0D0D" w:themeColor="text1" w:themeTint="F2"/>
+          <w:sz w:val="24"/>
+          <w:szCs w:val="24"/>
+          <w:highlight w:val="white"/>
+        </w:rPr>
+        <w:t xml:space="preserve"> </w:t>
+      </w:r>
+      <w:r>
+        <w:rPr>
+          <w:rFonts w:ascii="Times New Roman" w:eastAsia="Verdana" w:hAnsi="Times New Roman" w:cs="Times New Roman"/>
+          <w:color w:val="0D0D0D" w:themeColor="text1" w:themeTint="F2"/>
+          <w:sz w:val="24"/>
+          <w:szCs w:val="24"/>
+          <w:highlight w:val="white"/>
+        </w:rPr>
+        <w:t>which</w:t>
+      </w:r>
+      <w:r>
+        <w:rPr>
+          <w:rFonts w:ascii="Times New Roman" w:eastAsia="Verdana" w:hAnsi="Times New Roman" w:cs="Times New Roman"/>
+          <w:color w:val="0D0D0D" w:themeColor="text1" w:themeTint="F2"/>
+          <w:sz w:val="24"/>
+          <w:szCs w:val="24"/>
+          <w:highlight w:val="white"/>
+        </w:rPr>
+        <w:t xml:space="preserve"> </w:t>
+      </w:r>
+      <w:r>
+        <w:rPr>
+          <w:rFonts w:ascii="Times New Roman" w:eastAsia="Verdana" w:hAnsi="Times New Roman" w:cs="Times New Roman"/>
+          <w:color w:val="0D0D0D" w:themeColor="text1" w:themeTint="F2"/>
+          <w:sz w:val="24"/>
+          <w:szCs w:val="24"/>
+          <w:highlight w:val="white"/>
+        </w:rPr>
+        <w:t xml:space="preserve"> provides a zip file of </w:t>
+      </w:r>
+      <w:r>
+        <w:rPr>
+          <w:rFonts w:ascii="Times New Roman" w:eastAsia="Verdana" w:hAnsi="Times New Roman" w:cs="Times New Roman"/>
+          <w:color w:val="0D0D0D" w:themeColor="text1" w:themeTint="F2"/>
+          <w:sz w:val="24"/>
+          <w:szCs w:val="24"/>
+          <w:highlight w:val="white"/>
+        </w:rPr>
+        <w:t xml:space="preserve">  </w:t>
+      </w:r>
+      <w:r>
+        <w:rPr>
+          <w:rFonts w:ascii="Times New Roman" w:eastAsia="Verdana" w:hAnsi="Times New Roman" w:cs="Times New Roman"/>
+          <w:color w:val="0D0D0D" w:themeColor="text1" w:themeTint="F2"/>
+          <w:sz w:val="24"/>
+          <w:szCs w:val="24"/>
+          <w:highlight w:val="white"/>
+        </w:rPr>
+        <w:t xml:space="preserve">all the </w:t>
+      </w:r>
       <w:proofErr w:type="gramStart"/>
       <w:r>
         <w:rPr>
@@ -4380,7 +4567,7 @@
           <w:szCs w:val="24"/>
           <w:highlight w:val="white"/>
         </w:rPr>
-        <w:t xml:space="preserve">“ </w:t>
+        <w:t>pdf</w:t>
       </w:r>
       <w:r>
         <w:rPr>
@@ -4400,7 +4587,7 @@
           <w:szCs w:val="24"/>
           <w:highlight w:val="white"/>
         </w:rPr>
-        <w:t>which</w:t>
+        <w:t xml:space="preserve"> received</w:t>
       </w:r>
       <w:proofErr w:type="gramEnd"/>
       <w:r>
@@ -4411,57 +4598,7 @@
           <w:szCs w:val="24"/>
           <w:highlight w:val="white"/>
         </w:rPr>
-        <w:t xml:space="preserve"> </w:t>
-      </w:r>
-      <w:r>
-        <w:rPr>
-          <w:rFonts w:ascii="Times New Roman" w:eastAsia="Verdana" w:hAnsi="Times New Roman" w:cs="Times New Roman"/>
-          <w:color w:val="0D0D0D" w:themeColor="text1" w:themeTint="F2"/>
-          <w:sz w:val="24"/>
-          <w:szCs w:val="24"/>
-          <w:highlight w:val="white"/>
-        </w:rPr>
-        <w:t xml:space="preserve"> provides a zip file of </w:t>
-      </w:r>
-      <w:r>
-        <w:rPr>
-          <w:rFonts w:ascii="Times New Roman" w:eastAsia="Verdana" w:hAnsi="Times New Roman" w:cs="Times New Roman"/>
-          <w:color w:val="0D0D0D" w:themeColor="text1" w:themeTint="F2"/>
-          <w:sz w:val="24"/>
-          <w:szCs w:val="24"/>
-          <w:highlight w:val="white"/>
-        </w:rPr>
-        <w:t xml:space="preserve">  </w:t>
-      </w:r>
-      <w:r>
-        <w:rPr>
-          <w:rFonts w:ascii="Times New Roman" w:eastAsia="Verdana" w:hAnsi="Times New Roman" w:cs="Times New Roman"/>
-          <w:color w:val="0D0D0D" w:themeColor="text1" w:themeTint="F2"/>
-          <w:sz w:val="24"/>
-          <w:szCs w:val="24"/>
-          <w:highlight w:val="white"/>
-        </w:rPr>
-        <w:t>all the pdf</w:t>
-      </w:r>
-      <w:r>
-        <w:rPr>
-          <w:rFonts w:ascii="Times New Roman" w:eastAsia="Verdana" w:hAnsi="Times New Roman" w:cs="Times New Roman"/>
-          <w:color w:val="0D0D0D" w:themeColor="text1" w:themeTint="F2"/>
-          <w:sz w:val="24"/>
-          <w:szCs w:val="24"/>
-          <w:highlight w:val="white"/>
-        </w:rPr>
-        <w:t xml:space="preserve"> </w:t>
-      </w:r>
-      <w:r>
-        <w:rPr>
-          <w:rFonts w:ascii="Times New Roman" w:eastAsia="Verdana" w:hAnsi="Times New Roman" w:cs="Times New Roman"/>
-          <w:color w:val="0D0D0D" w:themeColor="text1" w:themeTint="F2"/>
-          <w:sz w:val="24"/>
-          <w:szCs w:val="24"/>
-          <w:highlight w:val="white"/>
-        </w:rPr>
-        <w:t xml:space="preserve"> received as output from the particular parameters given as input (type of order, date, limit, offset).</w:t>
+        <w:t xml:space="preserve"> as output from the particular parameters given as input (type of order, date, limit, offset).</w:t>
       </w:r>
       <w:r>
         <w:rPr>
@@ -4512,7 +4649,19 @@
         </w:rPr>
         <w:t>"/pdfdownload/ed_cgm/2023/Jan/1675183803528_2.pdf"</w:t>
       </w:r>
-      <w:r>
+    </w:p>
+    <w:p>
+      <w:pPr>
+        <w:pStyle w:val="normal0"/>
+        <w:pBdr>
+          <w:top w:val="nil"/>
+          <w:left w:val="nil"/>
+          <w:bottom w:val="nil"/>
+          <w:right w:val="nil"/>
+          <w:between w:val="nil"/>
+        </w:pBdr>
+        <w:spacing w:line="360" w:lineRule="auto"/>
+        <w:ind w:left="-720" w:right="-540"/>
         <w:rPr>
           <w:rStyle w:val="pun"/>
           <w:rFonts w:ascii="Consolas" w:hAnsi="Consolas"/>
@@ -4520,8 +4669,833 @@
           <w:sz w:val="28"/>
           <w:szCs w:val="28"/>
         </w:rPr>
-        <w:t>,</w:t>
-      </w:r>
+      </w:pPr>
+    </w:p>
+    <w:p>
+      <w:pPr>
+        <w:pStyle w:val="HTMLPreformatted"/>
+        <w:pBdr>
+          <w:top w:val="single" w:sz="4" w:space="5" w:color="E1E1E8"/>
+          <w:left w:val="single" w:sz="4" w:space="5" w:color="E1E1E8"/>
+          <w:bottom w:val="single" w:sz="4" w:space="0" w:color="E1E1E8"/>
+          <w:right w:val="single" w:sz="4" w:space="5" w:color="E1E1E8"/>
+        </w:pBdr>
+        <w:shd w:val="clear" w:color="auto" w:fill="F7F7F9"/>
+        <w:wordWrap w:val="0"/>
+        <w:spacing w:after="113"/>
+        <w:rPr>
+          <w:rStyle w:val="meta"/>
+          <w:rFonts w:ascii="Consolas" w:hAnsi="Consolas"/>
+          <w:color w:val="333333"/>
+          <w:sz w:val="14"/>
+          <w:szCs w:val="14"/>
+        </w:rPr>
+      </w:pPr>
+      <w:r>
+        <w:rPr>
+          <w:rFonts w:ascii="Times New Roman" w:eastAsia="Verdana" w:hAnsi="Times New Roman" w:cs="Times New Roman"/>
+          <w:b/>
+          <w:color w:val="0D0D0D" w:themeColor="text1" w:themeTint="F2"/>
+          <w:sz w:val="24"/>
+          <w:szCs w:val="24"/>
+        </w:rPr>
+        <w:t>Note</w:t>
+      </w:r>
+      <w:r>
+        <w:rPr>
+          <w:rFonts w:ascii="Times New Roman" w:eastAsia="Verdana" w:hAnsi="Times New Roman" w:cs="Times New Roman"/>
+          <w:color w:val="0D0D0D" w:themeColor="text1" w:themeTint="F2"/>
+          <w:sz w:val="24"/>
+          <w:szCs w:val="24"/>
+        </w:rPr>
+        <w:t xml:space="preserve"> </w:t>
+      </w:r>
+      <w:r>
+        <w:rPr>
+          <w:rFonts w:ascii="Times New Roman" w:eastAsia="Verdana" w:hAnsi="Times New Roman" w:cs="Times New Roman"/>
+          <w:color w:val="0D0D0D" w:themeColor="text1" w:themeTint="F2"/>
+          <w:sz w:val="24"/>
+          <w:szCs w:val="24"/>
+        </w:rPr>
+        <w:t>:</w:t>
+      </w:r>
+      <w:r>
+        <w:rPr>
+          <w:rFonts w:ascii="Times New Roman" w:eastAsia="Verdana" w:hAnsi="Times New Roman" w:cs="Times New Roman"/>
+          <w:color w:val="0D0D0D" w:themeColor="text1" w:themeTint="F2"/>
+          <w:sz w:val="22"/>
+          <w:szCs w:val="22"/>
+        </w:rPr>
+        <w:t xml:space="preserve"> maximum size of pdf document download </w:t>
+      </w:r>
+      <w:r>
+        <w:rPr>
+          <w:rFonts w:ascii="Times New Roman" w:eastAsia="Verdana" w:hAnsi="Times New Roman" w:cs="Times New Roman"/>
+          <w:color w:val="0D0D0D" w:themeColor="text1" w:themeTint="F2"/>
+          <w:sz w:val="22"/>
+          <w:szCs w:val="22"/>
+        </w:rPr>
+        <w:t xml:space="preserve">for all 4 sebi orders </w:t>
+      </w:r>
+      <w:r>
+        <w:rPr>
+          <w:rFonts w:ascii="Times New Roman" w:eastAsia="Verdana" w:hAnsi="Times New Roman" w:cs="Times New Roman"/>
+          <w:color w:val="0D0D0D" w:themeColor="text1" w:themeTint="F2"/>
+          <w:sz w:val="22"/>
+          <w:szCs w:val="22"/>
+        </w:rPr>
+        <w:t xml:space="preserve">is 500 . for example </w:t>
+      </w:r>
+      <w:r>
+        <w:rPr>
+          <w:rFonts w:ascii="Times New Roman" w:eastAsia="Verdana" w:hAnsi="Times New Roman" w:cs="Times New Roman"/>
+          <w:color w:val="0D0D0D" w:themeColor="text1" w:themeTint="F2"/>
+          <w:sz w:val="22"/>
+          <w:szCs w:val="22"/>
+        </w:rPr>
+        <w:t xml:space="preserve">when we click </w:t>
+      </w:r>
+      <w:r>
+        <w:rPr>
+          <w:rFonts w:ascii="Times New Roman" w:hAnsi="Times New Roman" w:cs="Times New Roman"/>
+          <w:color w:val="0D0D0D" w:themeColor="text1" w:themeTint="F2"/>
+          <w:sz w:val="22"/>
+          <w:szCs w:val="22"/>
+        </w:rPr>
+        <w:t>total_pdf_download_link following error occurs is as follows:</w:t>
+      </w:r>
+      <w:r>
+        <w:rPr>
+          <w:rFonts w:ascii="Times New Roman" w:eastAsia="Verdana" w:hAnsi="Times New Roman" w:cs="Times New Roman"/>
+          <w:color w:val="0D0D0D" w:themeColor="text1" w:themeTint="F2"/>
+          <w:sz w:val="22"/>
+          <w:szCs w:val="22"/>
+        </w:rPr>
+        <w:t xml:space="preserve"> </w:t>
+      </w:r>
+      <w:r>
+        <w:rPr>
+          <w:rFonts w:ascii="Times New Roman" w:eastAsia="Verdana" w:hAnsi="Times New Roman" w:cs="Times New Roman"/>
+          <w:color w:val="0D0D0D" w:themeColor="text1" w:themeTint="F2"/>
+          <w:sz w:val="22"/>
+          <w:szCs w:val="22"/>
+        </w:rPr>
+        <w:br/>
+      </w:r>
+      <w:r>
+        <w:rPr>
+          <w:rFonts w:ascii="Times New Roman" w:eastAsia="Verdana" w:hAnsi="Times New Roman" w:cs="Times New Roman"/>
+          <w:color w:val="0D0D0D" w:themeColor="text1" w:themeTint="F2"/>
+          <w:sz w:val="22"/>
+          <w:szCs w:val="22"/>
+        </w:rPr>
+        <w:br/>
+      </w:r>
+      <w:hyperlink r:id="rId11" w:history="1">
+        <w:r>
+          <w:rPr>
+            <w:rStyle w:val="Hyperlink"/>
+            <w:rFonts w:ascii="Bahnschrift SemiCondensed" w:hAnsi="Bahnschrift SemiCondensed" w:cs="Times New Roman"/>
+            <w:sz w:val="22"/>
+            <w:szCs w:val="22"/>
+            <w:shd w:val="clear" w:color="auto" w:fill="FFFFFF"/>
+          </w:rPr>
+          <w:t>http://127.0.0.1:8000/api/v1/ed_cgm/getSebiOrderByDate/?date=2024-02-27&amp;limit=501</w:t>
+        </w:r>
+      </w:hyperlink>
+      <w:r>
+        <w:rPr>
+          <w:rFonts w:ascii="Bahnschrift SemiCondensed" w:hAnsi="Bahnschrift SemiCondensed" w:cs="Times New Roman"/>
+          <w:sz w:val="22"/>
+          <w:szCs w:val="22"/>
+          <w:shd w:val="clear" w:color="auto" w:fill="FFFFFF"/>
+        </w:rPr>
+        <w:br/>
+      </w:r>
+      <w:r>
+        <w:br/>
+      </w:r>
+      <w:r>
+        <w:rPr>
+          <w:rStyle w:val="meta"/>
+          <w:rFonts w:ascii="Consolas" w:hAnsi="Consolas"/>
+          <w:b/>
+          <w:bCs/>
+          <w:color w:val="333333"/>
+          <w:sz w:val="14"/>
+          <w:szCs w:val="14"/>
+        </w:rPr>
+        <w:t>HTTP 400 Bad Request</w:t>
+      </w:r>
+    </w:p>
+    <w:p>
+      <w:pPr>
+        <w:pStyle w:val="HTMLPreformatted"/>
+        <w:pBdr>
+          <w:top w:val="single" w:sz="4" w:space="5" w:color="E1E1E8"/>
+          <w:left w:val="single" w:sz="4" w:space="5" w:color="E1E1E8"/>
+          <w:bottom w:val="single" w:sz="4" w:space="0" w:color="E1E1E8"/>
+          <w:right w:val="single" w:sz="4" w:space="5" w:color="E1E1E8"/>
+        </w:pBdr>
+        <w:shd w:val="clear" w:color="auto" w:fill="F7F7F9"/>
+        <w:wordWrap w:val="0"/>
+        <w:spacing w:after="113"/>
+        <w:rPr>
+          <w:rStyle w:val="meta"/>
+          <w:rFonts w:ascii="Consolas" w:hAnsi="Consolas"/>
+          <w:color w:val="333333"/>
+          <w:sz w:val="14"/>
+          <w:szCs w:val="14"/>
+        </w:rPr>
+      </w:pPr>
+      <w:r>
+        <w:rPr>
+          <w:rStyle w:val="meta"/>
+          <w:rFonts w:ascii="Consolas" w:hAnsi="Consolas"/>
+          <w:b/>
+          <w:bCs/>
+          <w:color w:val="333333"/>
+          <w:sz w:val="14"/>
+          <w:szCs w:val="14"/>
+        </w:rPr>
+        <w:t>Allow:</w:t>
+      </w:r>
+      <w:r>
+        <w:rPr>
+          <w:rStyle w:val="meta"/>
+          <w:rFonts w:ascii="Consolas" w:hAnsi="Consolas"/>
+          <w:color w:val="333333"/>
+          <w:sz w:val="14"/>
+          <w:szCs w:val="14"/>
+        </w:rPr>
+        <w:t xml:space="preserve"> </w:t>
+      </w:r>
+      <w:r>
+        <w:rPr>
+          <w:rStyle w:val="lit"/>
+          <w:rFonts w:ascii="Consolas" w:hAnsi="Consolas"/>
+          <w:color w:val="195F91"/>
+          <w:sz w:val="14"/>
+          <w:szCs w:val="14"/>
+        </w:rPr>
+        <w:t>GET, HEAD, OPTIONS</w:t>
+      </w:r>
+    </w:p>
+    <w:p>
+      <w:pPr>
+        <w:pStyle w:val="HTMLPreformatted"/>
+        <w:pBdr>
+          <w:top w:val="single" w:sz="4" w:space="5" w:color="E1E1E8"/>
+          <w:left w:val="single" w:sz="4" w:space="5" w:color="E1E1E8"/>
+          <w:bottom w:val="single" w:sz="4" w:space="0" w:color="E1E1E8"/>
+          <w:right w:val="single" w:sz="4" w:space="5" w:color="E1E1E8"/>
+        </w:pBdr>
+        <w:shd w:val="clear" w:color="auto" w:fill="F7F7F9"/>
+        <w:wordWrap w:val="0"/>
+        <w:spacing w:after="113"/>
+        <w:rPr>
+          <w:rStyle w:val="meta"/>
+          <w:rFonts w:ascii="Consolas" w:hAnsi="Consolas"/>
+          <w:color w:val="333333"/>
+          <w:sz w:val="14"/>
+          <w:szCs w:val="14"/>
+        </w:rPr>
+      </w:pPr>
+      <w:r>
+        <w:rPr>
+          <w:rStyle w:val="meta"/>
+          <w:rFonts w:ascii="Consolas" w:hAnsi="Consolas"/>
+          <w:b/>
+          <w:bCs/>
+          <w:color w:val="333333"/>
+          <w:sz w:val="14"/>
+          <w:szCs w:val="14"/>
+        </w:rPr>
+        <w:t>Content-Type:</w:t>
+      </w:r>
+      <w:r>
+        <w:rPr>
+          <w:rStyle w:val="meta"/>
+          <w:rFonts w:ascii="Consolas" w:hAnsi="Consolas"/>
+          <w:color w:val="333333"/>
+          <w:sz w:val="14"/>
+          <w:szCs w:val="14"/>
+        </w:rPr>
+        <w:t xml:space="preserve"> </w:t>
+      </w:r>
+      <w:r>
+        <w:rPr>
+          <w:rStyle w:val="lit"/>
+          <w:rFonts w:ascii="Consolas" w:hAnsi="Consolas"/>
+          <w:color w:val="195F91"/>
+          <w:sz w:val="14"/>
+          <w:szCs w:val="14"/>
+        </w:rPr>
+        <w:t>application/json</w:t>
+      </w:r>
+    </w:p>
+    <w:p>
+      <w:pPr>
+        <w:pStyle w:val="HTMLPreformatted"/>
+        <w:pBdr>
+          <w:top w:val="single" w:sz="4" w:space="5" w:color="E1E1E8"/>
+          <w:left w:val="single" w:sz="4" w:space="5" w:color="E1E1E8"/>
+          <w:bottom w:val="single" w:sz="4" w:space="0" w:color="E1E1E8"/>
+          <w:right w:val="single" w:sz="4" w:space="5" w:color="E1E1E8"/>
+        </w:pBdr>
+        <w:shd w:val="clear" w:color="auto" w:fill="F7F7F9"/>
+        <w:wordWrap w:val="0"/>
+        <w:spacing w:after="113"/>
+        <w:rPr>
+          <w:rStyle w:val="meta"/>
+          <w:rFonts w:ascii="Consolas" w:hAnsi="Consolas"/>
+          <w:color w:val="333333"/>
+          <w:sz w:val="14"/>
+          <w:szCs w:val="14"/>
+        </w:rPr>
+      </w:pPr>
+      <w:r>
+        <w:rPr>
+          <w:rStyle w:val="meta"/>
+          <w:rFonts w:ascii="Consolas" w:hAnsi="Consolas"/>
+          <w:b/>
+          <w:bCs/>
+          <w:color w:val="333333"/>
+          <w:sz w:val="14"/>
+          <w:szCs w:val="14"/>
+        </w:rPr>
+        <w:t>Vary:</w:t>
+      </w:r>
+      <w:r>
+        <w:rPr>
+          <w:rStyle w:val="meta"/>
+          <w:rFonts w:ascii="Consolas" w:hAnsi="Consolas"/>
+          <w:color w:val="333333"/>
+          <w:sz w:val="14"/>
+          <w:szCs w:val="14"/>
+        </w:rPr>
+        <w:t xml:space="preserve"> </w:t>
+      </w:r>
+      <w:r>
+        <w:rPr>
+          <w:rStyle w:val="lit"/>
+          <w:rFonts w:ascii="Consolas" w:hAnsi="Consolas"/>
+          <w:color w:val="195F91"/>
+          <w:sz w:val="14"/>
+          <w:szCs w:val="14"/>
+        </w:rPr>
+        <w:t>Accept</w:t>
+      </w:r>
+    </w:p>
+    <w:p>
+      <w:pPr>
+        <w:pStyle w:val="HTMLPreformatted"/>
+        <w:pBdr>
+          <w:top w:val="single" w:sz="4" w:space="5" w:color="E1E1E8"/>
+          <w:left w:val="single" w:sz="4" w:space="5" w:color="E1E1E8"/>
+          <w:bottom w:val="single" w:sz="4" w:space="0" w:color="E1E1E8"/>
+          <w:right w:val="single" w:sz="4" w:space="5" w:color="E1E1E8"/>
+        </w:pBdr>
+        <w:shd w:val="clear" w:color="auto" w:fill="F7F7F9"/>
+        <w:wordWrap w:val="0"/>
+        <w:spacing w:after="113"/>
+        <w:rPr>
+          <w:rStyle w:val="meta"/>
+          <w:rFonts w:ascii="Consolas" w:hAnsi="Consolas"/>
+          <w:color w:val="333333"/>
+          <w:sz w:val="14"/>
+          <w:szCs w:val="14"/>
+        </w:rPr>
+      </w:pPr>
+    </w:p>
+    <w:p>
+      <w:pPr>
+        <w:pStyle w:val="HTMLPreformatted"/>
+        <w:pBdr>
+          <w:top w:val="single" w:sz="4" w:space="5" w:color="E1E1E8"/>
+          <w:left w:val="single" w:sz="4" w:space="5" w:color="E1E1E8"/>
+          <w:bottom w:val="single" w:sz="4" w:space="0" w:color="E1E1E8"/>
+          <w:right w:val="single" w:sz="4" w:space="5" w:color="E1E1E8"/>
+        </w:pBdr>
+        <w:shd w:val="clear" w:color="auto" w:fill="F7F7F9"/>
+        <w:wordWrap w:val="0"/>
+        <w:spacing w:after="113"/>
+        <w:rPr>
+          <w:rStyle w:val="pln"/>
+          <w:rFonts w:ascii="Consolas" w:hAnsi="Consolas"/>
+          <w:color w:val="48484C"/>
+          <w:sz w:val="14"/>
+          <w:szCs w:val="14"/>
+        </w:rPr>
+      </w:pPr>
+      <w:r>
+        <w:rPr>
+          <w:rStyle w:val="pun"/>
+          <w:rFonts w:ascii="Consolas" w:hAnsi="Consolas"/>
+          <w:color w:val="93A1A1"/>
+          <w:sz w:val="14"/>
+          <w:szCs w:val="14"/>
+        </w:rPr>
+        <w:t>{</w:t>
+      </w:r>
+    </w:p>
+    <w:p>
+      <w:pPr>
+        <w:pStyle w:val="HTMLPreformatted"/>
+        <w:pBdr>
+          <w:top w:val="single" w:sz="4" w:space="5" w:color="E1E1E8"/>
+          <w:left w:val="single" w:sz="4" w:space="5" w:color="E1E1E8"/>
+          <w:bottom w:val="single" w:sz="4" w:space="0" w:color="E1E1E8"/>
+          <w:right w:val="single" w:sz="4" w:space="5" w:color="E1E1E8"/>
+        </w:pBdr>
+        <w:shd w:val="clear" w:color="auto" w:fill="F7F7F9"/>
+        <w:wordWrap w:val="0"/>
+        <w:spacing w:after="113"/>
+        <w:rPr>
+          <w:rStyle w:val="pln"/>
+          <w:rFonts w:ascii="Consolas" w:hAnsi="Consolas"/>
+          <w:color w:val="48484C"/>
+          <w:sz w:val="14"/>
+          <w:szCs w:val="14"/>
+        </w:rPr>
+      </w:pPr>
+      <w:r>
+        <w:rPr>
+          <w:rStyle w:val="pln"/>
+          <w:rFonts w:ascii="Consolas" w:hAnsi="Consolas"/>
+          <w:color w:val="48484C"/>
+          <w:sz w:val="14"/>
+          <w:szCs w:val="14"/>
+        </w:rPr>
+        <w:t xml:space="preserve">    </w:t>
+      </w:r>
+      <w:r>
+        <w:rPr>
+          <w:rStyle w:val="str"/>
+          <w:rFonts w:ascii="Consolas" w:hAnsi="Consolas"/>
+          <w:color w:val="DD1144"/>
+          <w:sz w:val="14"/>
+          <w:szCs w:val="14"/>
+        </w:rPr>
+        <w:t>"result"</w:t>
+      </w:r>
+      <w:r>
+        <w:rPr>
+          <w:rStyle w:val="pun"/>
+          <w:rFonts w:ascii="Consolas" w:hAnsi="Consolas"/>
+          <w:color w:val="93A1A1"/>
+          <w:sz w:val="14"/>
+          <w:szCs w:val="14"/>
+        </w:rPr>
+        <w:t>:</w:t>
+      </w:r>
+      <w:r>
+        <w:rPr>
+          <w:rStyle w:val="pln"/>
+          <w:rFonts w:ascii="Consolas" w:hAnsi="Consolas"/>
+          <w:color w:val="48484C"/>
+          <w:sz w:val="14"/>
+          <w:szCs w:val="14"/>
+        </w:rPr>
+        <w:t xml:space="preserve"> </w:t>
+      </w:r>
+      <w:r>
+        <w:rPr>
+          <w:rStyle w:val="str"/>
+          <w:rFonts w:ascii="Consolas" w:hAnsi="Consolas"/>
+          <w:color w:val="DD1144"/>
+          <w:sz w:val="14"/>
+          <w:szCs w:val="14"/>
+        </w:rPr>
+        <w:t>"Limit should not exceed 500"</w:t>
+      </w:r>
+    </w:p>
+    <w:p>
+      <w:pPr>
+        <w:pStyle w:val="HTMLPreformatted"/>
+        <w:pBdr>
+          <w:top w:val="single" w:sz="4" w:space="5" w:color="E1E1E8"/>
+          <w:left w:val="single" w:sz="4" w:space="5" w:color="E1E1E8"/>
+          <w:bottom w:val="single" w:sz="4" w:space="0" w:color="E1E1E8"/>
+          <w:right w:val="single" w:sz="4" w:space="5" w:color="E1E1E8"/>
+        </w:pBdr>
+        <w:shd w:val="clear" w:color="auto" w:fill="F7F7F9"/>
+        <w:wordWrap w:val="0"/>
+        <w:spacing w:after="113"/>
+        <w:rPr>
+          <w:rFonts w:ascii="Consolas" w:hAnsi="Consolas"/>
+          <w:color w:val="333333"/>
+          <w:sz w:val="14"/>
+          <w:szCs w:val="14"/>
+        </w:rPr>
+      </w:pPr>
+      <w:r>
+        <w:rPr>
+          <w:rStyle w:val="pun"/>
+          <w:rFonts w:ascii="Consolas" w:hAnsi="Consolas"/>
+          <w:color w:val="93A1A1"/>
+          <w:sz w:val="14"/>
+          <w:szCs w:val="14"/>
+        </w:rPr>
+        <w:t>}</w:t>
+      </w:r>
+    </w:p>
+    <w:p>
+      <w:pPr>
+        <w:pStyle w:val="normal0"/>
+        <w:pBdr>
+          <w:top w:val="nil"/>
+          <w:left w:val="nil"/>
+          <w:bottom w:val="nil"/>
+          <w:right w:val="nil"/>
+          <w:between w:val="nil"/>
+        </w:pBdr>
+        <w:spacing w:line="360" w:lineRule="auto"/>
+        <w:ind w:left="-720" w:right="-540"/>
+        <w:rPr>
+          <w:rFonts w:ascii="Bahnschrift SemiCondensed" w:hAnsi="Bahnschrift SemiCondensed" w:cs="Times New Roman"/>
+          <w:color w:val="212121"/>
+          <w:sz w:val="24"/>
+          <w:szCs w:val="24"/>
+          <w:shd w:val="clear" w:color="auto" w:fill="FFFFFF"/>
+        </w:rPr>
+      </w:pPr>
+    </w:p>
+    <w:p>
+      <w:pPr>
+        <w:pStyle w:val="normal0"/>
+        <w:pBdr>
+          <w:top w:val="nil"/>
+          <w:left w:val="nil"/>
+          <w:bottom w:val="nil"/>
+          <w:right w:val="nil"/>
+          <w:between w:val="nil"/>
+        </w:pBdr>
+        <w:spacing w:line="360" w:lineRule="auto"/>
+        <w:ind w:left="-720" w:right="-540"/>
+        <w:rPr>
+          <w:rFonts w:ascii="Bahnschrift SemiCondensed" w:hAnsi="Bahnschrift SemiCondensed" w:cs="Times New Roman"/>
+          <w:shd w:val="clear" w:color="auto" w:fill="FFFFFF"/>
+        </w:rPr>
+      </w:pPr>
+      <w:r>
+        <w:rPr>
+          <w:rFonts w:ascii="Times New Roman" w:eastAsia="Verdana" w:hAnsi="Times New Roman" w:cs="Times New Roman"/>
+          <w:color w:val="0D0D0D" w:themeColor="text1" w:themeTint="F2"/>
+          <w:sz w:val="24"/>
+          <w:szCs w:val="24"/>
+        </w:rPr>
+        <w:t>Here if we want first</w:t>
+      </w:r>
+      <w:r>
+        <w:rPr>
+          <w:rFonts w:ascii="Times New Roman" w:eastAsia="Verdana" w:hAnsi="Times New Roman" w:cs="Times New Roman"/>
+          <w:b/>
+          <w:color w:val="0D0D0D" w:themeColor="text1" w:themeTint="F2"/>
+          <w:sz w:val="24"/>
+          <w:szCs w:val="24"/>
+        </w:rPr>
+        <w:t xml:space="preserve"> 500 </w:t>
+      </w:r>
+      <w:r>
+        <w:rPr>
+          <w:rFonts w:ascii="Times New Roman" w:eastAsia="Verdana" w:hAnsi="Times New Roman" w:cs="Times New Roman"/>
+          <w:color w:val="0D0D0D" w:themeColor="text1" w:themeTint="F2"/>
+          <w:sz w:val="24"/>
+          <w:szCs w:val="24"/>
+        </w:rPr>
+        <w:t xml:space="preserve">results then we need to enter end point like this </w:t>
+      </w:r>
+      <w:hyperlink r:id="rId12" w:history="1">
+        <w:r>
+          <w:rPr>
+            <w:rStyle w:val="Hyperlink"/>
+            <w:rFonts w:ascii="Bahnschrift SemiCondensed" w:hAnsi="Bahnschrift SemiCondensed" w:cs="Times New Roman"/>
+            <w:shd w:val="clear" w:color="auto" w:fill="FFFFFF"/>
+          </w:rPr>
+          <w:t>http://127.0.0.1:8000/api/v1/ed_cgm/getSebiOrderByDate/?date=2024-02-27&amp;limit=500</w:t>
+        </w:r>
+      </w:hyperlink>
+    </w:p>
+    <w:p>
+      <w:pPr>
+        <w:pStyle w:val="normal0"/>
+        <w:pBdr>
+          <w:top w:val="nil"/>
+          <w:left w:val="nil"/>
+          <w:bottom w:val="nil"/>
+          <w:right w:val="nil"/>
+          <w:between w:val="nil"/>
+        </w:pBdr>
+        <w:spacing w:line="360" w:lineRule="auto"/>
+        <w:ind w:left="-720" w:right="-540"/>
+        <w:rPr>
+          <w:rFonts w:ascii="Times New Roman" w:eastAsia="Verdana" w:hAnsi="Times New Roman" w:cs="Times New Roman"/>
+          <w:color w:val="0D0D0D" w:themeColor="text1" w:themeTint="F2"/>
+          <w:sz w:val="24"/>
+          <w:szCs w:val="24"/>
+        </w:rPr>
+      </w:pPr>
+      <w:r>
+        <w:rPr>
+          <w:rFonts w:ascii="Bahnschrift SemiCondensed" w:hAnsi="Bahnschrift SemiCondensed" w:cs="Times New Roman"/>
+          <w:shd w:val="clear" w:color="auto" w:fill="FFFFFF"/>
+        </w:rPr>
+        <w:br/>
+      </w:r>
+      <w:r>
+        <w:rPr>
+          <w:rFonts w:ascii="Times New Roman" w:hAnsi="Times New Roman" w:cs="Times New Roman"/>
+          <w:shd w:val="clear" w:color="auto" w:fill="FFFFFF"/>
+        </w:rPr>
+        <w:t xml:space="preserve">Here </w:t>
+      </w:r>
+      <w:r>
+        <w:rPr>
+          <w:rFonts w:ascii="Times New Roman" w:hAnsi="Times New Roman" w:cs="Times New Roman"/>
+          <w:shd w:val="clear" w:color="auto" w:fill="FFFFFF"/>
+        </w:rPr>
+        <w:t xml:space="preserve">if we want </w:t>
+      </w:r>
+      <w:r>
+        <w:rPr>
+          <w:rFonts w:ascii="Times New Roman" w:hAnsi="Times New Roman" w:cs="Times New Roman"/>
+          <w:b/>
+          <w:shd w:val="clear" w:color="auto" w:fill="FFFFFF"/>
+        </w:rPr>
+        <w:t>500 to 1000</w:t>
+      </w:r>
+      <w:r>
+        <w:rPr>
+          <w:rFonts w:ascii="Bahnschrift SemiCondensed" w:hAnsi="Bahnschrift SemiCondensed" w:cs="Times New Roman"/>
+          <w:shd w:val="clear" w:color="auto" w:fill="FFFFFF"/>
+        </w:rPr>
+        <w:t xml:space="preserve"> </w:t>
+      </w:r>
+      <w:r>
+        <w:rPr>
+          <w:rFonts w:ascii="Times New Roman" w:eastAsia="Verdana" w:hAnsi="Times New Roman" w:cs="Times New Roman"/>
+          <w:color w:val="0D0D0D" w:themeColor="text1" w:themeTint="F2"/>
+          <w:sz w:val="24"/>
+          <w:szCs w:val="24"/>
+        </w:rPr>
+        <w:t>results then we need to enter end point like this</w:t>
+      </w:r>
+    </w:p>
+    <w:p>
+      <w:pPr>
+        <w:pStyle w:val="normal0"/>
+        <w:pBdr>
+          <w:top w:val="nil"/>
+          <w:left w:val="nil"/>
+          <w:bottom w:val="nil"/>
+          <w:right w:val="nil"/>
+          <w:between w:val="nil"/>
+        </w:pBdr>
+        <w:spacing w:line="360" w:lineRule="auto"/>
+        <w:ind w:left="-720" w:right="-540"/>
+        <w:rPr>
+          <w:rFonts w:ascii="Bahnschrift SemiCondensed" w:hAnsi="Bahnschrift SemiCondensed" w:cs="Times New Roman"/>
+          <w:shd w:val="clear" w:color="auto" w:fill="FFFFFF"/>
+        </w:rPr>
+      </w:pPr>
+      <w:hyperlink r:id="rId13" w:history="1">
+        <w:r>
+          <w:rPr>
+            <w:rStyle w:val="Hyperlink"/>
+            <w:rFonts w:ascii="Bahnschrift SemiCondensed" w:hAnsi="Bahnschrift SemiCondensed" w:cs="Times New Roman"/>
+            <w:shd w:val="clear" w:color="auto" w:fill="FFFFFF"/>
+          </w:rPr>
+          <w:t>http://127.0.0.1:8000/api/v1/ed_cgm/getSebiOrderByDate/?date=2024-02-27&amp;limit=1000&amp;offset=500</w:t>
+        </w:r>
+      </w:hyperlink>
+    </w:p>
+    <w:p>
+      <w:pPr>
+        <w:pStyle w:val="normal0"/>
+        <w:pBdr>
+          <w:top w:val="nil"/>
+          <w:left w:val="nil"/>
+          <w:bottom w:val="nil"/>
+          <w:right w:val="nil"/>
+          <w:between w:val="nil"/>
+        </w:pBdr>
+        <w:spacing w:line="360" w:lineRule="auto"/>
+        <w:ind w:left="-720" w:right="-540"/>
+        <w:rPr>
+          <w:rFonts w:ascii="Bahnschrift SemiCondensed" w:hAnsi="Bahnschrift SemiCondensed" w:cs="Times New Roman"/>
+          <w:shd w:val="clear" w:color="auto" w:fill="FFFFFF"/>
+        </w:rPr>
+      </w:pPr>
+      <w:r>
+        <w:rPr>
+          <w:rFonts w:ascii="Bahnschrift SemiCondensed" w:hAnsi="Bahnschrift SemiCondensed" w:cs="Times New Roman"/>
+          <w:shd w:val="clear" w:color="auto" w:fill="FFFFFF"/>
+        </w:rPr>
+        <w:br/>
+      </w:r>
+      <w:r>
+        <w:rPr>
+          <w:rFonts w:ascii="Times New Roman" w:hAnsi="Times New Roman" w:cs="Times New Roman"/>
+          <w:shd w:val="clear" w:color="auto" w:fill="FFFFFF"/>
+        </w:rPr>
+        <w:t xml:space="preserve">Here </w:t>
+      </w:r>
+      <w:r>
+        <w:rPr>
+          <w:rFonts w:ascii="Times New Roman" w:hAnsi="Times New Roman" w:cs="Times New Roman"/>
+          <w:shd w:val="clear" w:color="auto" w:fill="FFFFFF"/>
+        </w:rPr>
+        <w:t xml:space="preserve">if we want </w:t>
+      </w:r>
+      <w:r>
+        <w:rPr>
+          <w:rFonts w:ascii="Times New Roman" w:hAnsi="Times New Roman" w:cs="Times New Roman"/>
+          <w:b/>
+          <w:shd w:val="clear" w:color="auto" w:fill="FFFFFF"/>
+        </w:rPr>
+        <w:t>1000 to 1500</w:t>
+      </w:r>
+      <w:r>
+        <w:rPr>
+          <w:rFonts w:ascii="Bahnschrift SemiCondensed" w:hAnsi="Bahnschrift SemiCondensed" w:cs="Times New Roman"/>
+          <w:shd w:val="clear" w:color="auto" w:fill="FFFFFF"/>
+        </w:rPr>
+        <w:t xml:space="preserve"> </w:t>
+      </w:r>
+      <w:r>
+        <w:rPr>
+          <w:rFonts w:ascii="Times New Roman" w:eastAsia="Verdana" w:hAnsi="Times New Roman" w:cs="Times New Roman"/>
+          <w:color w:val="0D0D0D" w:themeColor="text1" w:themeTint="F2"/>
+          <w:sz w:val="24"/>
+          <w:szCs w:val="24"/>
+        </w:rPr>
+        <w:t>results then we need to enter end point like this</w:t>
+      </w:r>
+      <w:r>
+        <w:rPr>
+          <w:rFonts w:ascii="Times New Roman" w:eastAsia="Verdana" w:hAnsi="Times New Roman" w:cs="Times New Roman"/>
+          <w:color w:val="0D0D0D" w:themeColor="text1" w:themeTint="F2"/>
+          <w:sz w:val="24"/>
+          <w:szCs w:val="24"/>
+        </w:rPr>
+        <w:br/>
+      </w:r>
+      <w:hyperlink r:id="rId14" w:history="1">
+        <w:r>
+          <w:rPr>
+            <w:rStyle w:val="Hyperlink"/>
+            <w:rFonts w:ascii="Bahnschrift SemiCondensed" w:hAnsi="Bahnschrift SemiCondensed" w:cs="Times New Roman"/>
+            <w:shd w:val="clear" w:color="auto" w:fill="FFFFFF"/>
+          </w:rPr>
+          <w:t>http://127.0.0.1:8000/api/v1/ed_cgm/getSebiOrderByDate/?date=2024-02-27&amp;limit=1500&amp;offset=1000</w:t>
+        </w:r>
+      </w:hyperlink>
+    </w:p>
+    <w:p>
+      <w:pPr>
+        <w:pStyle w:val="normal0"/>
+        <w:pBdr>
+          <w:top w:val="nil"/>
+          <w:left w:val="nil"/>
+          <w:bottom w:val="nil"/>
+          <w:right w:val="nil"/>
+          <w:between w:val="nil"/>
+        </w:pBdr>
+        <w:spacing w:line="360" w:lineRule="auto"/>
+        <w:ind w:left="-720" w:right="-540"/>
+        <w:rPr>
+          <w:rFonts w:ascii="Bahnschrift SemiCondensed" w:hAnsi="Bahnschrift SemiCondensed" w:cs="Times New Roman"/>
+          <w:color w:val="212121"/>
+          <w:sz w:val="24"/>
+          <w:szCs w:val="24"/>
+          <w:shd w:val="clear" w:color="auto" w:fill="FFFFFF"/>
+        </w:rPr>
+      </w:pPr>
+    </w:p>
+    <w:p>
+      <w:pPr>
+        <w:pStyle w:val="normal0"/>
+        <w:pBdr>
+          <w:top w:val="nil"/>
+          <w:left w:val="nil"/>
+          <w:bottom w:val="nil"/>
+          <w:right w:val="nil"/>
+          <w:between w:val="nil"/>
+        </w:pBdr>
+        <w:spacing w:line="360" w:lineRule="auto"/>
+        <w:ind w:left="-720" w:right="-540"/>
+        <w:rPr>
+          <w:rFonts w:ascii="Bahnschrift SemiCondensed" w:hAnsi="Bahnschrift SemiCondensed" w:cs="Times New Roman"/>
+          <w:color w:val="212121"/>
+          <w:sz w:val="24"/>
+          <w:szCs w:val="24"/>
+          <w:shd w:val="clear" w:color="auto" w:fill="FFFFFF"/>
+        </w:rPr>
+      </w:pPr>
+    </w:p>
+    <w:p>
+      <w:pPr>
+        <w:pStyle w:val="normal0"/>
+        <w:pBdr>
+          <w:top w:val="nil"/>
+          <w:left w:val="nil"/>
+          <w:bottom w:val="nil"/>
+          <w:right w:val="nil"/>
+          <w:between w:val="nil"/>
+        </w:pBdr>
+        <w:spacing w:line="360" w:lineRule="auto"/>
+        <w:ind w:left="-720" w:right="-540"/>
+        <w:rPr>
+          <w:rFonts w:ascii="Bahnschrift SemiCondensed" w:hAnsi="Bahnschrift SemiCondensed" w:cs="Times New Roman"/>
+          <w:color w:val="212121"/>
+          <w:sz w:val="24"/>
+          <w:szCs w:val="24"/>
+          <w:shd w:val="clear" w:color="auto" w:fill="FFFFFF"/>
+        </w:rPr>
+      </w:pPr>
+    </w:p>
+    <w:p>
+      <w:pPr>
+        <w:pStyle w:val="normal0"/>
+        <w:pBdr>
+          <w:top w:val="nil"/>
+          <w:left w:val="nil"/>
+          <w:bottom w:val="nil"/>
+          <w:right w:val="nil"/>
+          <w:between w:val="nil"/>
+        </w:pBdr>
+        <w:spacing w:line="360" w:lineRule="auto"/>
+        <w:ind w:left="-720" w:right="-540"/>
+        <w:rPr>
+          <w:rFonts w:ascii="Bahnschrift SemiCondensed" w:hAnsi="Bahnschrift SemiCondensed" w:cs="Times New Roman"/>
+          <w:color w:val="212121"/>
+          <w:sz w:val="24"/>
+          <w:szCs w:val="24"/>
+          <w:shd w:val="clear" w:color="auto" w:fill="FFFFFF"/>
+        </w:rPr>
+      </w:pPr>
+    </w:p>
+    <w:p>
+      <w:pPr>
+        <w:pStyle w:val="normal0"/>
+        <w:pBdr>
+          <w:top w:val="nil"/>
+          <w:left w:val="nil"/>
+          <w:bottom w:val="nil"/>
+          <w:right w:val="nil"/>
+          <w:between w:val="nil"/>
+        </w:pBdr>
+        <w:spacing w:line="360" w:lineRule="auto"/>
+        <w:ind w:left="-720" w:right="-540"/>
+        <w:rPr>
+          <w:rFonts w:ascii="Bahnschrift SemiCondensed" w:hAnsi="Bahnschrift SemiCondensed" w:cs="Times New Roman"/>
+          <w:color w:val="212121"/>
+          <w:sz w:val="24"/>
+          <w:szCs w:val="24"/>
+          <w:shd w:val="clear" w:color="auto" w:fill="FFFFFF"/>
+        </w:rPr>
+      </w:pPr>
     </w:p>
     <w:p>
       <w:pPr>
@@ -4535,11 +5509,7 @@
           <w:szCs w:val="30"/>
         </w:rPr>
       </w:pPr>
-    </w:p>
-    <w:p>
-      <w:pPr>
-        <w:pStyle w:val="normal0"/>
-        <w:ind w:left="-540" w:right="-540" w:hanging="90"/>
+      <w:r>
         <w:rPr>
           <w:rFonts w:ascii="Verdana" w:eastAsia="Verdana" w:hAnsi="Verdana" w:cs="Verdana"/>
           <w:b/>
@@ -4547,15 +5517,6 @@
           <w:sz w:val="30"/>
           <w:szCs w:val="30"/>
         </w:rPr>
-      </w:pPr>
-      <w:r>
-        <w:rPr>
-          <w:rFonts w:ascii="Verdana" w:eastAsia="Verdana" w:hAnsi="Verdana" w:cs="Verdana"/>
-          <w:b/>
-          <w:color w:val="0B5394"/>
-          <w:sz w:val="30"/>
-          <w:szCs w:val="30"/>
-        </w:rPr>
         <w:t>4. Error Messages</w:t>
       </w:r>
     </w:p>
@@ -4637,20 +5598,6 @@
         </w:rPr>
         <w:t xml:space="preserve">message.  </w:t>
       </w:r>
-    </w:p>
-    <w:p>
-      <w:pPr>
-        <w:pStyle w:val="normal0"/>
-        <w:spacing w:line="360" w:lineRule="auto"/>
-        <w:ind w:left="-540" w:right="-540" w:hanging="90"/>
-        <w:rPr>
-          <w:rFonts w:ascii="Times New Roman" w:eastAsia="Verdana" w:hAnsi="Times New Roman" w:cs="Times New Roman"/>
-          <w:color w:val="000000" w:themeColor="text1"/>
-          <w:sz w:val="24"/>
-          <w:szCs w:val="24"/>
-          <w:highlight w:val="white"/>
-        </w:rPr>
-      </w:pPr>
     </w:p>
     <w:p>
       <w:pPr>
@@ -5170,7 +6117,7 @@
     </w:p>
     <w:sectPr>
       <w:pgSz w:w="12240" w:h="15840"/>
-      <w:pgMar w:top="720" w:right="1440" w:bottom="540" w:left="1440" w:header="720" w:footer="720" w:gutter="0"/>
+      <w:pgMar w:top="450" w:right="1440" w:bottom="540" w:left="1440" w:header="720" w:footer="720" w:gutter="0"/>
       <w:cols w:space="720"/>
       <w:docGrid w:linePitch="360"/>
     </w:sectPr>
@@ -5399,7 +6346,6 @@
     <w:basedOn w:val="Normal"/>
     <w:link w:val="HTMLPreformattedChar"/>
     <w:uiPriority w:val="99"/>
-    <w:semiHidden/>
     <w:unhideWhenUsed/>
     <w:rsid w:val="00A147A3"/>
     <w:pPr>
@@ -5434,7 +6380,6 @@
     <w:basedOn w:val="DefaultParagraphFont"/>
     <w:link w:val="HTMLPreformatted"/>
     <w:uiPriority w:val="99"/>
-    <w:semiHidden/>
     <w:rsid w:val="00A147A3"/>
     <w:rPr>
       <w:rFonts w:ascii="Courier New" w:eastAsia="Times New Roman" w:hAnsi="Courier New" w:cs="Courier New"/>
@@ -5481,6 +6426,11 @@
       <w:sz w:val="24"/>
       <w:szCs w:val="24"/>
     </w:rPr>
+  </w:style>
+  <w:style w:type="character" w:customStyle="1" w:styleId="meta">
+    <w:name w:val="meta"/>
+    <w:basedOn w:val="DefaultParagraphFont"/>
+    <w:rsid w:val="00400CE9"/>
   </w:style>
 </w:styles>
 </file>

</xml_diff>